<commit_message>
finished the lectures of week 4
</commit_message>
<xml_diff>
--- a/Course 1 - Neural Networks and Deep Learning/Week 4/Week 4 - Notes.docx
+++ b/Course 1 - Neural Networks and Deep Learning/Week 4/Week 4 - Notes.docx
@@ -102,6 +102,7 @@
       </w:pPr>
       <w:r>
         <w:rPr>
+          <w:noProof/>
           <w:sz w:val="24"/>
           <w:szCs w:val="24"/>
         </w:rPr>
@@ -193,6 +194,7 @@
       </w:pPr>
       <w:r>
         <w:rPr>
+          <w:noProof/>
           <w:sz w:val="24"/>
           <w:szCs w:val="24"/>
         </w:rPr>
@@ -307,6 +309,7 @@
         <w:rPr>
           <w:b/>
           <w:bCs/>
+          <w:noProof/>
           <w:sz w:val="24"/>
           <w:szCs w:val="24"/>
         </w:rPr>
@@ -478,7 +481,7 @@
           <w:sz w:val="24"/>
           <w:szCs w:val="24"/>
         </w:rPr>
-        <w:t>For examples a face detector detects: types of edges -&gt; combine them in eyers / noses etc -&gt; form faces</w:t>
+        <w:t>For example a face detector detects: types of edges -&gt; combine them in eyes / noses etc -&gt; form faces</w:t>
       </w:r>
     </w:p>
     <w:p>
@@ -559,7 +562,28 @@
           <w:sz w:val="24"/>
           <w:szCs w:val="24"/>
         </w:rPr>
-        <w:t>use a[l-1], w[l] and b[l] to compute a[l] and cache z[l], w[l] and b[l]</w:t>
+        <w:t>use a[l-1], w[l] and b[l] to compute a[l] and cache z[l], w[l]</w:t>
+      </w:r>
+      <w:r>
+        <w:rPr>
+          <w:sz w:val="24"/>
+          <w:szCs w:val="24"/>
+        </w:rPr>
+        <w:t xml:space="preserve">, </w:t>
+      </w:r>
+      <w:r>
+        <w:rPr>
+          <w:sz w:val="24"/>
+          <w:szCs w:val="24"/>
+        </w:rPr>
+        <w:t>b[l]</w:t>
+      </w:r>
+      <w:r>
+        <w:rPr>
+          <w:sz w:val="24"/>
+          <w:szCs w:val="24"/>
+        </w:rPr>
+        <w:t>, and a[l-1]</w:t>
       </w:r>
     </w:p>
     <w:p>
@@ -601,6 +625,7 @@
       </w:pPr>
       <w:r>
         <w:rPr>
+          <w:noProof/>
           <w:sz w:val="24"/>
           <w:szCs w:val="24"/>
         </w:rPr>
@@ -659,13 +684,420 @@
     <w:p>
       <w:pPr>
         <w:rPr>
-          <w:b/>
-          <w:bCs/>
-          <w:sz w:val="24"/>
-          <w:szCs w:val="24"/>
-        </w:rPr>
-      </w:pPr>
-    </w:p>
+          <w:sz w:val="24"/>
+          <w:szCs w:val="24"/>
+        </w:rPr>
+      </w:pPr>
+    </w:p>
+    <w:p>
+      <w:pPr>
+        <w:rPr>
+          <w:sz w:val="24"/>
+          <w:szCs w:val="24"/>
+        </w:rPr>
+      </w:pPr>
+    </w:p>
+    <w:p>
+      <w:pPr>
+        <w:rPr>
+          <w:b/>
+          <w:bCs/>
+          <w:sz w:val="24"/>
+          <w:szCs w:val="24"/>
+        </w:rPr>
+      </w:pPr>
+      <w:r>
+        <w:rPr>
+          <w:b/>
+          <w:bCs/>
+          <w:sz w:val="24"/>
+          <w:szCs w:val="24"/>
+        </w:rPr>
+        <w:lastRenderedPageBreak/>
+        <w:t>Forward and Backward Propagation</w:t>
+      </w:r>
+    </w:p>
+    <w:p>
+      <w:pPr>
+        <w:rPr>
+          <w:sz w:val="24"/>
+          <w:szCs w:val="24"/>
+        </w:rPr>
+      </w:pPr>
+      <w:r>
+        <w:rPr>
+          <w:sz w:val="24"/>
+          <w:szCs w:val="24"/>
+        </w:rPr>
+        <w:t>Vectorized forward propagation for layer l:</w:t>
+      </w:r>
+    </w:p>
+    <w:p>
+      <w:pPr>
+        <w:rPr>
+          <w:sz w:val="24"/>
+          <w:szCs w:val="24"/>
+        </w:rPr>
+      </w:pPr>
+      <w:r>
+        <w:rPr>
+          <w:sz w:val="24"/>
+          <w:szCs w:val="24"/>
+        </w:rPr>
+        <w:drawing>
+          <wp:inline distT="0" distB="0" distL="0" distR="0" wp14:anchorId="33BABF36" wp14:editId="1F36AEBB">
+            <wp:extent cx="2328863" cy="979827"/>
+            <wp:effectExtent l="0" t="0" r="0" b="0"/>
+            <wp:docPr id="2" name="Picture 2" descr="A close-up of writing on a white board&#10;&#10;Description automatically generated with low confidence"/>
+            <wp:cNvGraphicFramePr>
+              <a:graphicFrameLocks xmlns:a="http://schemas.openxmlformats.org/drawingml/2006/main" noChangeAspect="1"/>
+            </wp:cNvGraphicFramePr>
+            <a:graphic xmlns:a="http://schemas.openxmlformats.org/drawingml/2006/main">
+              <a:graphicData uri="http://schemas.openxmlformats.org/drawingml/2006/picture">
+                <pic:pic xmlns:pic="http://schemas.openxmlformats.org/drawingml/2006/picture">
+                  <pic:nvPicPr>
+                    <pic:cNvPr id="2" name="Picture 2" descr="A close-up of writing on a white board&#10;&#10;Description automatically generated with low confidence"/>
+                    <pic:cNvPicPr/>
+                  </pic:nvPicPr>
+                  <pic:blipFill>
+                    <a:blip r:embed="rId9"/>
+                    <a:stretch>
+                      <a:fillRect/>
+                    </a:stretch>
+                  </pic:blipFill>
+                  <pic:spPr>
+                    <a:xfrm>
+                      <a:off x="0" y="0"/>
+                      <a:ext cx="2339160" cy="984159"/>
+                    </a:xfrm>
+                    <a:prstGeom prst="rect">
+                      <a:avLst/>
+                    </a:prstGeom>
+                  </pic:spPr>
+                </pic:pic>
+              </a:graphicData>
+            </a:graphic>
+          </wp:inline>
+        </w:drawing>
+      </w:r>
+    </w:p>
+    <w:p>
+      <w:pPr>
+        <w:rPr>
+          <w:sz w:val="24"/>
+          <w:szCs w:val="24"/>
+        </w:rPr>
+      </w:pPr>
+      <w:r>
+        <w:rPr>
+          <w:sz w:val="24"/>
+          <w:szCs w:val="24"/>
+        </w:rPr>
+        <w:t>The seed is represented by X (A[0]</w:t>
+      </w:r>
+      <w:r>
+        <w:rPr>
+          <w:sz w:val="24"/>
+          <w:szCs w:val="24"/>
+        </w:rPr>
+        <w:t>)</w:t>
+      </w:r>
+    </w:p>
+    <w:p>
+      <w:pPr>
+        <w:rPr>
+          <w:sz w:val="24"/>
+          <w:szCs w:val="24"/>
+        </w:rPr>
+      </w:pPr>
+      <w:r>
+        <w:rPr>
+          <w:sz w:val="24"/>
+          <w:szCs w:val="24"/>
+        </w:rPr>
+        <w:t>Vectorized backward propagation for layer l:</w:t>
+      </w:r>
+    </w:p>
+    <w:p>
+      <w:pPr>
+        <w:rPr>
+          <w:sz w:val="24"/>
+          <w:szCs w:val="24"/>
+        </w:rPr>
+      </w:pPr>
+      <w:r>
+        <w:rPr>
+          <w:sz w:val="24"/>
+          <w:szCs w:val="24"/>
+        </w:rPr>
+        <w:drawing>
+          <wp:inline distT="0" distB="0" distL="0" distR="0" wp14:anchorId="628BC30C" wp14:editId="65097D7E">
+            <wp:extent cx="2352675" cy="1203484"/>
+            <wp:effectExtent l="0" t="0" r="0" b="0"/>
+            <wp:docPr id="3" name="Picture 3" descr="A whiteboard with writing on it&#10;&#10;Description automatically generated with low confidence"/>
+            <wp:cNvGraphicFramePr>
+              <a:graphicFrameLocks xmlns:a="http://schemas.openxmlformats.org/drawingml/2006/main" noChangeAspect="1"/>
+            </wp:cNvGraphicFramePr>
+            <a:graphic xmlns:a="http://schemas.openxmlformats.org/drawingml/2006/main">
+              <a:graphicData uri="http://schemas.openxmlformats.org/drawingml/2006/picture">
+                <pic:pic xmlns:pic="http://schemas.openxmlformats.org/drawingml/2006/picture">
+                  <pic:nvPicPr>
+                    <pic:cNvPr id="3" name="Picture 3" descr="A whiteboard with writing on it&#10;&#10;Description automatically generated with low confidence"/>
+                    <pic:cNvPicPr/>
+                  </pic:nvPicPr>
+                  <pic:blipFill>
+                    <a:blip r:embed="rId10"/>
+                    <a:stretch>
+                      <a:fillRect/>
+                    </a:stretch>
+                  </pic:blipFill>
+                  <pic:spPr>
+                    <a:xfrm>
+                      <a:off x="0" y="0"/>
+                      <a:ext cx="2367538" cy="1211087"/>
+                    </a:xfrm>
+                    <a:prstGeom prst="rect">
+                      <a:avLst/>
+                    </a:prstGeom>
+                  </pic:spPr>
+                </pic:pic>
+              </a:graphicData>
+            </a:graphic>
+          </wp:inline>
+        </w:drawing>
+      </w:r>
+    </w:p>
+    <w:p>
+      <w:pPr>
+        <w:rPr>
+          <w:sz w:val="24"/>
+          <w:szCs w:val="24"/>
+        </w:rPr>
+      </w:pPr>
+      <w:r>
+        <w:rPr>
+          <w:sz w:val="24"/>
+          <w:szCs w:val="24"/>
+        </w:rPr>
+        <w:t>During the backpropagation we compute da[0], but it’s useless because we won’t use it</w:t>
+      </w:r>
+    </w:p>
+    <w:p>
+      <w:pPr>
+        <w:rPr>
+          <w:sz w:val="24"/>
+          <w:szCs w:val="24"/>
+        </w:rPr>
+      </w:pPr>
+      <w:r>
+        <w:rPr>
+          <w:sz w:val="24"/>
+          <w:szCs w:val="24"/>
+        </w:rPr>
+        <w:t xml:space="preserve">The seed is represented by </w:t>
+      </w:r>
+    </w:p>
+    <w:p>
+      <w:pPr>
+        <w:rPr>
+          <w:sz w:val="24"/>
+          <w:szCs w:val="24"/>
+        </w:rPr>
+      </w:pPr>
+      <w:hyperlink r:id="rId11" w:history="1">
+        <w:r>
+          <w:rPr>
+            <w:rStyle w:val="Hyperlink"/>
+          </w:rPr>
+          <w:t>Feedforward Neural Networks in Depth, Part 1: Forward and Backward Propagations | I, Deep Learning (jonaslalin.com)</w:t>
+        </w:r>
+      </w:hyperlink>
+    </w:p>
+    <w:p>
+      <w:pPr>
+        <w:rPr>
+          <w:sz w:val="24"/>
+          <w:szCs w:val="24"/>
+        </w:rPr>
+      </w:pPr>
+      <w:hyperlink r:id="rId12" w:history="1">
+        <w:r>
+          <w:rPr>
+            <w:rStyle w:val="Hyperlink"/>
+          </w:rPr>
+          <w:t>Feedforward Neural Networks in Depth, Part 3: Cost Functions | I, Deep Learning (jonaslalin.com)</w:t>
+        </w:r>
+      </w:hyperlink>
+    </w:p>
+    <w:p>
+      <w:pPr>
+        <w:rPr>
+          <w:sz w:val="24"/>
+          <w:szCs w:val="24"/>
+        </w:rPr>
+      </w:pPr>
+      <w:r>
+        <w:rPr>
+          <w:sz w:val="24"/>
+          <w:szCs w:val="24"/>
+        </w:rPr>
+        <w:drawing>
+          <wp:inline distT="0" distB="0" distL="0" distR="0" wp14:anchorId="0EE44A04" wp14:editId="469ED3A8">
+            <wp:extent cx="2443163" cy="578821"/>
+            <wp:effectExtent l="0" t="0" r="0" b="0"/>
+            <wp:docPr id="5" name="Picture 5" descr="A picture containing font, line, white, number&#10;&#10;Description automatically generated"/>
+            <wp:cNvGraphicFramePr>
+              <a:graphicFrameLocks xmlns:a="http://schemas.openxmlformats.org/drawingml/2006/main" noChangeAspect="1"/>
+            </wp:cNvGraphicFramePr>
+            <a:graphic xmlns:a="http://schemas.openxmlformats.org/drawingml/2006/main">
+              <a:graphicData uri="http://schemas.openxmlformats.org/drawingml/2006/picture">
+                <pic:pic xmlns:pic="http://schemas.openxmlformats.org/drawingml/2006/picture">
+                  <pic:nvPicPr>
+                    <pic:cNvPr id="5" name="Picture 5" descr="A picture containing font, line, white, number&#10;&#10;Description automatically generated"/>
+                    <pic:cNvPicPr/>
+                  </pic:nvPicPr>
+                  <pic:blipFill>
+                    <a:blip r:embed="rId13"/>
+                    <a:stretch>
+                      <a:fillRect/>
+                    </a:stretch>
+                  </pic:blipFill>
+                  <pic:spPr>
+                    <a:xfrm>
+                      <a:off x="0" y="0"/>
+                      <a:ext cx="2458667" cy="582494"/>
+                    </a:xfrm>
+                    <a:prstGeom prst="rect">
+                      <a:avLst/>
+                    </a:prstGeom>
+                  </pic:spPr>
+                </pic:pic>
+              </a:graphicData>
+            </a:graphic>
+          </wp:inline>
+        </w:drawing>
+      </w:r>
+    </w:p>
+    <w:p>
+      <w:pPr>
+        <w:rPr>
+          <w:sz w:val="24"/>
+          <w:szCs w:val="24"/>
+        </w:rPr>
+      </w:pPr>
+      <w:r>
+        <w:rPr>
+          <w:sz w:val="24"/>
+          <w:szCs w:val="24"/>
+        </w:rPr>
+        <w:drawing>
+          <wp:inline distT="0" distB="0" distL="0" distR="0" wp14:anchorId="61C14EA0" wp14:editId="61885F9F">
+            <wp:extent cx="3500438" cy="525066"/>
+            <wp:effectExtent l="0" t="0" r="5080" b="8890"/>
+            <wp:docPr id="4" name="Picture 4" descr="A picture containing font, text, line, white&#10;&#10;Description automatically generated"/>
+            <wp:cNvGraphicFramePr>
+              <a:graphicFrameLocks xmlns:a="http://schemas.openxmlformats.org/drawingml/2006/main" noChangeAspect="1"/>
+            </wp:cNvGraphicFramePr>
+            <a:graphic xmlns:a="http://schemas.openxmlformats.org/drawingml/2006/main">
+              <a:graphicData uri="http://schemas.openxmlformats.org/drawingml/2006/picture">
+                <pic:pic xmlns:pic="http://schemas.openxmlformats.org/drawingml/2006/picture">
+                  <pic:nvPicPr>
+                    <pic:cNvPr id="4" name="Picture 4" descr="A picture containing font, text, line, white&#10;&#10;Description automatically generated"/>
+                    <pic:cNvPicPr/>
+                  </pic:nvPicPr>
+                  <pic:blipFill>
+                    <a:blip r:embed="rId14"/>
+                    <a:stretch>
+                      <a:fillRect/>
+                    </a:stretch>
+                  </pic:blipFill>
+                  <pic:spPr>
+                    <a:xfrm>
+                      <a:off x="0" y="0"/>
+                      <a:ext cx="3531070" cy="529661"/>
+                    </a:xfrm>
+                    <a:prstGeom prst="rect">
+                      <a:avLst/>
+                    </a:prstGeom>
+                  </pic:spPr>
+                </pic:pic>
+              </a:graphicData>
+            </a:graphic>
+          </wp:inline>
+        </w:drawing>
+      </w:r>
+    </w:p>
+    <w:p>
+      <w:pPr>
+        <w:rPr>
+          <w:sz w:val="24"/>
+          <w:szCs w:val="24"/>
+        </w:rPr>
+      </w:pPr>
+    </w:p>
+    <w:p>
+      <w:pPr>
+        <w:rPr>
+          <w:b/>
+          <w:bCs/>
+        </w:rPr>
+      </w:pPr>
+      <w:r>
+        <w:rPr>
+          <w:b/>
+          <w:bCs/>
+        </w:rPr>
+        <w:t>Parameters vs Hyperparameters</w:t>
+      </w:r>
+    </w:p>
+    <w:p>
+      <w:r>
+        <w:t>Hyperparameters are set by humans and help the network to learn the actual parameters W and b</w:t>
+      </w:r>
+    </w:p>
+    <w:p>
+      <w:r>
+        <w:t>Types of hyperparameters: learning rate alpha, number of iterations, hidden layers, hidden units, the choice of the activation functions and so on</w:t>
+      </w:r>
+    </w:p>
+    <w:p>
+      <w:r>
+        <w:t>The applied deep learning process is very empirical and you have to pick and test various hyperparameters</w:t>
+      </w:r>
+    </w:p>
+    <w:p>
+      <w:r>
+        <w:lastRenderedPageBreak/>
+        <w:t>It’s important that even if you have a model that is trained with some hyperparameters and you have good results, just try every couple of months to re-do the search because the data / infrastructure has been changed</w:t>
+      </w:r>
+    </w:p>
+    <w:p/>
+    <w:p>
+      <w:pPr>
+        <w:rPr>
+          <w:b/>
+          <w:bCs/>
+        </w:rPr>
+      </w:pPr>
+      <w:r>
+        <w:rPr>
+          <w:b/>
+          <w:bCs/>
+        </w:rPr>
+        <w:t>What does this have to do with the brain?</w:t>
+      </w:r>
+    </w:p>
+    <w:p>
+      <w:r>
+        <w:t>It’s not known if the brain works similar to forward and backward propagation</w:t>
+      </w:r>
+    </w:p>
+    <w:p>
+      <w:r>
+        <w:t>We only know that deep learning is a very flexible way to learn complex functions</w:t>
+      </w:r>
+    </w:p>
+    <w:p/>
     <w:p/>
     <w:sectPr>
       <w:pgSz w:w="12240" w:h="15840"/>
@@ -1234,6 +1666,18 @@
       <w:contextualSpacing/>
     </w:pPr>
   </w:style>
+  <w:style w:type="character" w:styleId="Hyperlink">
+    <w:name w:val="Hyperlink"/>
+    <w:basedOn w:val="DefaultParagraphFont"/>
+    <w:uiPriority w:val="99"/>
+    <w:semiHidden/>
+    <w:unhideWhenUsed/>
+    <w:rsid w:val="009413D9"/>
+    <w:rPr>
+      <w:color w:val="0000FF"/>
+      <w:u w:val="single"/>
+    </w:rPr>
+  </w:style>
 </w:styles>
 </file>
 

</xml_diff>

<commit_message>
finished the second assignment of week 4 and added some notes
</commit_message>
<xml_diff>
--- a/Course 1 - Neural Networks and Deep Learning/Week 4/Week 4 - Notes.docx
+++ b/Course 1 - Neural Networks and Deep Learning/Week 4/Week 4 - Notes.docx
@@ -741,6 +741,7 @@
       </w:pPr>
       <w:r>
         <w:rPr>
+          <w:noProof/>
           <w:sz w:val="24"/>
           <w:szCs w:val="24"/>
         </w:rPr>
@@ -827,6 +828,7 @@
       </w:pPr>
       <w:r>
         <w:rPr>
+          <w:noProof/>
           <w:sz w:val="24"/>
           <w:szCs w:val="24"/>
         </w:rPr>
@@ -938,6 +940,7 @@
       </w:pPr>
       <w:r>
         <w:rPr>
+          <w:noProof/>
           <w:sz w:val="24"/>
           <w:szCs w:val="24"/>
         </w:rPr>
@@ -987,6 +990,7 @@
       </w:pPr>
       <w:r>
         <w:rPr>
+          <w:noProof/>
           <w:sz w:val="24"/>
           <w:szCs w:val="24"/>
         </w:rPr>
@@ -1098,7 +1102,56 @@
       </w:r>
     </w:p>
     <w:p/>
-    <w:p/>
+    <w:p>
+      <w:pPr>
+        <w:rPr>
+          <w:b/>
+          <w:bCs/>
+        </w:rPr>
+      </w:pPr>
+      <w:r>
+        <w:rPr>
+          <w:b/>
+          <w:bCs/>
+        </w:rPr>
+        <w:t>Assignments</w:t>
+      </w:r>
+    </w:p>
+    <w:p>
+      <w:r>
+        <w:t>Nuumpy_array.reshape(dim, -1), there -1 makes reshape flatten the remaining dimensions</w:t>
+      </w:r>
+    </w:p>
+    <w:p>
+      <w:r>
+        <w:t>If you train 2 networks on the same data, but one has a smaller final loss, it doesn’t imply that its accuracy is necessarily higher</w:t>
+      </w:r>
+    </w:p>
+    <w:p>
+      <w:hyperlink r:id="rId15" w:history="1">
+        <w:r>
+          <w:rPr>
+            <w:rStyle w:val="Hyperlink"/>
+          </w:rPr>
+          <w:t>neural network - What is the relationship between the accuracy and the loss in deep learning? - Data Science Stack Exchange</w:t>
+        </w:r>
+      </w:hyperlink>
+    </w:p>
+    <w:p>
+      <w:r>
+        <w:t>There is not relationship between loss and accuracy because:</w:t>
+      </w:r>
+    </w:p>
+    <w:p>
+      <w:r>
+        <w:t>Loss can be seen as a distance between true values and predictions, greater the loss means more huge errors</w:t>
+      </w:r>
+    </w:p>
+    <w:p>
+      <w:r>
+        <w:t>Accuracy can be seen as the number of errors you make</w:t>
+      </w:r>
+    </w:p>
     <w:sectPr>
       <w:pgSz w:w="12240" w:h="15840"/>
       <w:pgMar w:top="1440" w:right="1440" w:bottom="1440" w:left="1440" w:header="720" w:footer="720" w:gutter="0"/>

</xml_diff>